<commit_message>
SR Smart Help 01.01.12 is uploaded
SR Smart Help 01.01.12 is uploaded
</commit_message>
<xml_diff>
--- a/SR Smart App/Active/RELEASENOTE_SRSMART_iOS_01.02.01.docx
+++ b/SR Smart App/Active/RELEASENOTE_SRSMART_iOS_01.02.01.docx
@@ -247,7 +247,7 @@
                 <w:sz w:val="24"/>
                 <w:szCs w:val="24"/>
               </w:rPr>
-              <w:t>1</w:t>
+              <w:t>2</w:t>
             </w:r>
           </w:p>
         </w:tc>
@@ -863,13 +863,39 @@
               <w:bottom w:w="80" w:type="dxa"/>
               <w:right w:w="80" w:type="dxa"/>
             </w:tcMar>
+            <w:vAlign w:val="center"/>
           </w:tcPr>
           <w:p>
             <w:pPr>
+              <w:jc w:val="center"/>
               <w:rPr>
                 <w:rFonts w:asciiTheme="majorHAnsi" w:hAnsiTheme="majorHAnsi"/>
               </w:rPr>
             </w:pPr>
+            <w:r>
+              <w:rPr>
+                <w:rFonts w:asciiTheme="majorHAnsi" w:hAnsiTheme="majorHAnsi"/>
+              </w:rPr>
+              <w:t>01.0</w:t>
+            </w:r>
+            <w:r>
+              <w:rPr>
+                <w:rFonts w:asciiTheme="majorHAnsi" w:hAnsiTheme="majorHAnsi"/>
+              </w:rPr>
+              <w:t>2</w:t>
+            </w:r>
+            <w:r>
+              <w:rPr>
+                <w:rFonts w:asciiTheme="majorHAnsi" w:hAnsiTheme="majorHAnsi"/>
+              </w:rPr>
+              <w:t>.0</w:t>
+            </w:r>
+            <w:r>
+              <w:rPr>
+                <w:rFonts w:asciiTheme="majorHAnsi" w:hAnsiTheme="majorHAnsi"/>
+              </w:rPr>
+              <w:t>2</w:t>
+            </w:r>
           </w:p>
         </w:tc>
         <w:tc>
@@ -888,6 +914,7 @@
               <w:bottom w:w="80" w:type="dxa"/>
               <w:right w:w="80" w:type="dxa"/>
             </w:tcMar>
+            <w:vAlign w:val="center"/>
           </w:tcPr>
           <w:p>
             <w:pPr>
@@ -895,6 +922,12 @@
                 <w:rFonts w:asciiTheme="majorHAnsi" w:hAnsiTheme="majorHAnsi"/>
               </w:rPr>
             </w:pPr>
+            <w:r>
+              <w:rPr>
+                <w:rFonts w:asciiTheme="majorHAnsi" w:hAnsiTheme="majorHAnsi"/>
+              </w:rPr>
+              <w:t>Release notes details of iOS app version 01.02.02</w:t>
+            </w:r>
           </w:p>
         </w:tc>
         <w:tc>
@@ -913,13 +946,27 @@
               <w:bottom w:w="80" w:type="dxa"/>
               <w:right w:w="80" w:type="dxa"/>
             </w:tcMar>
+            <w:vAlign w:val="center"/>
           </w:tcPr>
           <w:p>
             <w:pPr>
+              <w:jc w:val="center"/>
               <w:rPr>
                 <w:rFonts w:asciiTheme="majorHAnsi" w:hAnsiTheme="majorHAnsi"/>
               </w:rPr>
             </w:pPr>
+            <w:r>
+              <w:rPr>
+                <w:rFonts w:asciiTheme="majorHAnsi" w:hAnsiTheme="majorHAnsi"/>
+              </w:rPr>
+              <w:t>29/10</w:t>
+            </w:r>
+            <w:r>
+              <w:rPr>
+                <w:rFonts w:asciiTheme="majorHAnsi" w:hAnsiTheme="majorHAnsi"/>
+              </w:rPr>
+              <w:t>/15</w:t>
+            </w:r>
           </w:p>
         </w:tc>
         <w:tc>
@@ -938,13 +985,21 @@
               <w:bottom w:w="80" w:type="dxa"/>
               <w:right w:w="80" w:type="dxa"/>
             </w:tcMar>
+            <w:vAlign w:val="center"/>
           </w:tcPr>
           <w:p>
             <w:pPr>
+              <w:jc w:val="center"/>
               <w:rPr>
                 <w:rFonts w:asciiTheme="majorHAnsi" w:hAnsiTheme="majorHAnsi"/>
               </w:rPr>
             </w:pPr>
+            <w:r>
+              <w:rPr>
+                <w:rFonts w:asciiTheme="majorHAnsi" w:hAnsiTheme="majorHAnsi"/>
+              </w:rPr>
+              <w:t>Paresh</w:t>
+            </w:r>
           </w:p>
         </w:tc>
       </w:tr>
@@ -5413,7 +5468,7 @@
                 <w:rFonts w:asciiTheme="majorHAnsi" w:hAnsiTheme="majorHAnsi"/>
                 <w:sz w:val="24"/>
               </w:rPr>
-              <w:t>1</w:t>
+              <w:t>2</w:t>
             </w:r>
           </w:p>
         </w:tc>
@@ -5505,14 +5560,7 @@
                 <w:rFonts w:asciiTheme="majorHAnsi" w:hAnsiTheme="majorHAnsi"/>
                 <w:sz w:val="24"/>
               </w:rPr>
-              <w:t>0</w:t>
-            </w:r>
-            <w:r>
-              <w:rPr>
-                <w:rFonts w:asciiTheme="majorHAnsi" w:hAnsiTheme="majorHAnsi"/>
-                <w:sz w:val="24"/>
-              </w:rPr>
-              <w:t>3</w:t>
+              <w:t>11</w:t>
             </w:r>
           </w:p>
         </w:tc>
@@ -5579,13 +5627,13 @@
               <w:rPr>
                 <w:rFonts w:asciiTheme="majorHAnsi" w:hAnsiTheme="majorHAnsi"/>
               </w:rPr>
-              <w:t>01.01.0</w:t>
+              <w:t>01.01.</w:t>
             </w:r>
             <w:r>
               <w:rPr>
                 <w:rFonts w:asciiTheme="majorHAnsi" w:hAnsiTheme="majorHAnsi"/>
               </w:rPr>
-              <w:t>8</w:t>
+              <w:t>11</w:t>
             </w:r>
             <w:r>
               <w:rPr>
@@ -5599,7 +5647,21 @@
                   <w:rStyle w:val="Hyperlink"/>
                   <w:rFonts w:asciiTheme="majorHAnsi" w:hAnsiTheme="majorHAnsi"/>
                 </w:rPr>
-                <w:t>SR Smart Help Document</w:t>
+                <w:t>SR Smart Help</w:t>
+              </w:r>
+              <w:r>
+                <w:rPr>
+                  <w:rStyle w:val="Hyperlink"/>
+                  <w:rFonts w:asciiTheme="majorHAnsi" w:hAnsiTheme="majorHAnsi"/>
+                </w:rPr>
+                <w:t xml:space="preserve"> </w:t>
+              </w:r>
+              <w:r>
+                <w:rPr>
+                  <w:rStyle w:val="Hyperlink"/>
+                  <w:rFonts w:asciiTheme="majorHAnsi" w:hAnsiTheme="majorHAnsi"/>
+                </w:rPr>
+                <w:t>Document</w:t>
               </w:r>
             </w:hyperlink>
           </w:p>
@@ -5853,7 +5915,15 @@
               <w:rPr>
                 <w:rFonts w:asciiTheme="majorHAnsi" w:hAnsiTheme="majorHAnsi"/>
               </w:rPr>
-              <w:t>. It is optimized for iPhone 5, iPhone 6 and iPhone 6 Plus. It supports only portrait orientation.</w:t>
+              <w:t xml:space="preserve">. It is optimized for iPhone 5, iPhone 6 </w:t>
+            </w:r>
+            <w:bookmarkStart w:id="16" w:name="_GoBack"/>
+            <w:bookmarkEnd w:id="16"/>
+            <w:r>
+              <w:rPr>
+                <w:rFonts w:asciiTheme="majorHAnsi" w:hAnsiTheme="majorHAnsi"/>
+              </w:rPr>
+              <w:t>and iPhone 6 Plus. It supports only portrait orientation.</w:t>
             </w:r>
           </w:p>
         </w:tc>
@@ -6078,7 +6148,7 @@
           <w:szCs w:val="32"/>
         </w:rPr>
       </w:pPr>
-      <w:bookmarkStart w:id="16" w:name="_Toc304224935"/>
+      <w:bookmarkStart w:id="17" w:name="_Toc304224935"/>
       <w:r>
         <w:br w:type="page"/>
       </w:r>
@@ -6088,13 +6158,11 @@
         <w:pStyle w:val="Heading1"/>
         <w:ind w:left="360"/>
       </w:pPr>
-      <w:bookmarkStart w:id="17" w:name="_GoBack"/>
-      <w:bookmarkEnd w:id="17"/>
       <w:r>
         <w:lastRenderedPageBreak/>
         <w:t>Supported SR Devices</w:t>
       </w:r>
-      <w:bookmarkEnd w:id="16"/>
+      <w:bookmarkEnd w:id="17"/>
     </w:p>
     <w:p>
       <w:pPr>
@@ -9619,7 +9687,7 @@
         <w:rStyle w:val="PageNumber"/>
         <w:noProof/>
       </w:rPr>
-      <w:t>13</w:t>
+      <w:t>7</w:t>
     </w:r>
     <w:r>
       <w:rPr>
@@ -9885,7 +9953,6 @@
           <w:docPartUnique/>
         </w:docPartObj>
       </w:sdtPr>
-      <w:sdtEndPr/>
       <w:sdtContent>
         <w:r>
           <w:rPr>
@@ -19314,7 +19381,7 @@
 </file>
 
 <file path=customXml/itemProps1.xml><?xml version="1.0" encoding="utf-8"?>
-<ds:datastoreItem xmlns:ds="http://schemas.openxmlformats.org/officeDocument/2006/customXml" ds:itemID="{7C0B3ABD-DA9D-804A-BECE-1EB570089677}">
+<ds:datastoreItem xmlns:ds="http://schemas.openxmlformats.org/officeDocument/2006/customXml" ds:itemID="{84CE0025-B5C6-0548-AA6D-B361BBDF13FB}">
   <ds:schemaRefs>
     <ds:schemaRef ds:uri="http://schemas.openxmlformats.org/officeDocument/2006/bibliography"/>
   </ds:schemaRefs>

</xml_diff>